<commit_message>
insertion des cahier des charges
</commit_message>
<xml_diff>
--- a/Cahier de charges HSrecup.docx
+++ b/Cahier de charges HSrecup.docx
@@ -110,7 +110,7 @@
                 <v:stroke joinstyle="miter"/>
                 <v:path gradientshapeok="t" o:connecttype="rect"/>
               </v:shapetype>
-              <v:shape id="Zone de texte 8" o:spid="_x0000_s1026" type="#_x0000_t202" style="position:absolute;left:0;text-align:left;margin-left:-6.35pt;margin-top:0;width:258pt;height:89.25pt;z-index:-251648000;visibility:visible;mso-wrap-style:square;mso-wrap-distance-left:9pt;mso-wrap-distance-top:0;mso-wrap-distance-right:9pt;mso-wrap-distance-bottom:0;mso-position-horizontal:absolute;mso-position-horizontal-relative:text;mso-position-vertical:absolute;mso-position-vertical-relative:text;v-text-anchor:top" o:gfxdata="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" filled="f" stroked="f" strokeweight=".5pt">
+              <v:shape id="Zone de texte 8" o:spid="_x0000_s1026" type="#_x0000_t202" style="position:absolute;margin-left:-6.35pt;margin-top:0;width:258pt;height:89.25pt;z-index:-251648000;visibility:visible;mso-wrap-style:square;mso-wrap-distance-left:9pt;mso-wrap-distance-top:0;mso-wrap-distance-right:9pt;mso-wrap-distance-bottom:0;mso-position-horizontal:absolute;mso-position-horizontal-relative:text;mso-position-vertical:absolute;mso-position-vertical-relative:text;v-text-anchor:top" o:gfxdata="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" filled="f" stroked="f" strokeweight=".5pt">
                 <v:textbox>
                   <w:txbxContent>
                     <w:p>
@@ -1846,7 +1846,7 @@
                 <w:noProof/>
                 <w:webHidden/>
               </w:rPr>
-              <w:t>5</w:t>
+              <w:t>6</w:t>
             </w:r>
             <w:r>
               <w:rPr>
@@ -2053,7 +2053,7 @@
                 <w:noProof/>
                 <w:webHidden/>
               </w:rPr>
-              <w:t>6</w:t>
+              <w:t>7</w:t>
             </w:r>
             <w:r>
               <w:rPr>
@@ -2122,7 +2122,7 @@
                 <w:noProof/>
                 <w:webHidden/>
               </w:rPr>
-              <w:t>6</w:t>
+              <w:t>7</w:t>
             </w:r>
             <w:r>
               <w:rPr>
@@ -2191,7 +2191,7 @@
                 <w:noProof/>
                 <w:webHidden/>
               </w:rPr>
-              <w:t>6</w:t>
+              <w:t>7</w:t>
             </w:r>
             <w:r>
               <w:rPr>
@@ -2260,7 +2260,7 @@
                 <w:noProof/>
                 <w:webHidden/>
               </w:rPr>
-              <w:t>6</w:t>
+              <w:t>7</w:t>
             </w:r>
             <w:r>
               <w:rPr>
@@ -2329,7 +2329,7 @@
                 <w:noProof/>
                 <w:webHidden/>
               </w:rPr>
-              <w:t>6</w:t>
+              <w:t>7</w:t>
             </w:r>
             <w:r>
               <w:rPr>
@@ -2398,7 +2398,7 @@
                 <w:noProof/>
                 <w:webHidden/>
               </w:rPr>
-              <w:t>7</w:t>
+              <w:t>8</w:t>
             </w:r>
             <w:r>
               <w:rPr>
@@ -2467,7 +2467,7 @@
                 <w:noProof/>
                 <w:webHidden/>
               </w:rPr>
-              <w:t>7</w:t>
+              <w:t>8</w:t>
             </w:r>
             <w:r>
               <w:rPr>
@@ -2536,7 +2536,7 @@
                 <w:noProof/>
                 <w:webHidden/>
               </w:rPr>
-              <w:t>7</w:t>
+              <w:t>8</w:t>
             </w:r>
             <w:r>
               <w:rPr>
@@ -2605,7 +2605,7 @@
                 <w:noProof/>
                 <w:webHidden/>
               </w:rPr>
-              <w:t>7</w:t>
+              <w:t>8</w:t>
             </w:r>
             <w:r>
               <w:rPr>
@@ -2674,7 +2674,7 @@
                 <w:noProof/>
                 <w:webHidden/>
               </w:rPr>
-              <w:t>7</w:t>
+              <w:t>8</w:t>
             </w:r>
             <w:r>
               <w:rPr>
@@ -2743,7 +2743,7 @@
                 <w:noProof/>
                 <w:webHidden/>
               </w:rPr>
-              <w:t>7</w:t>
+              <w:t>8</w:t>
             </w:r>
             <w:r>
               <w:rPr>
@@ -2812,7 +2812,7 @@
                 <w:noProof/>
                 <w:webHidden/>
               </w:rPr>
-              <w:t>8</w:t>
+              <w:t>9</w:t>
             </w:r>
             <w:r>
               <w:rPr>
@@ -2881,7 +2881,7 @@
                 <w:noProof/>
                 <w:webHidden/>
               </w:rPr>
-              <w:t>8</w:t>
+              <w:t>9</w:t>
             </w:r>
             <w:r>
               <w:rPr>
@@ -2950,7 +2950,7 @@
                 <w:noProof/>
                 <w:webHidden/>
               </w:rPr>
-              <w:t>8</w:t>
+              <w:t>9</w:t>
             </w:r>
             <w:r>
               <w:rPr>
@@ -3019,7 +3019,7 @@
                 <w:noProof/>
                 <w:webHidden/>
               </w:rPr>
-              <w:t>8</w:t>
+              <w:t>9</w:t>
             </w:r>
             <w:r>
               <w:rPr>
@@ -3088,7 +3088,7 @@
                 <w:noProof/>
                 <w:webHidden/>
               </w:rPr>
-              <w:t>9</w:t>
+              <w:t>10</w:t>
             </w:r>
             <w:r>
               <w:rPr>
@@ -3157,7 +3157,7 @@
                 <w:noProof/>
                 <w:webHidden/>
               </w:rPr>
-              <w:t>9</w:t>
+              <w:t>10</w:t>
             </w:r>
             <w:r>
               <w:rPr>
@@ -3226,7 +3226,7 @@
                 <w:noProof/>
                 <w:webHidden/>
               </w:rPr>
-              <w:t>9</w:t>
+              <w:t>10</w:t>
             </w:r>
             <w:r>
               <w:rPr>
@@ -3295,7 +3295,7 @@
                 <w:noProof/>
                 <w:webHidden/>
               </w:rPr>
-              <w:t>9</w:t>
+              <w:t>10</w:t>
             </w:r>
             <w:r>
               <w:rPr>
@@ -3364,7 +3364,7 @@
                 <w:noProof/>
                 <w:webHidden/>
               </w:rPr>
-              <w:t>9</w:t>
+              <w:t>10</w:t>
             </w:r>
             <w:r>
               <w:rPr>
@@ -3433,7 +3433,7 @@
                 <w:noProof/>
                 <w:webHidden/>
               </w:rPr>
-              <w:t>9</w:t>
+              <w:t>10</w:t>
             </w:r>
             <w:r>
               <w:rPr>
@@ -3502,7 +3502,7 @@
                 <w:noProof/>
                 <w:webHidden/>
               </w:rPr>
-              <w:t>9</w:t>
+              <w:t>10</w:t>
             </w:r>
             <w:r>
               <w:rPr>
@@ -3571,7 +3571,7 @@
                 <w:noProof/>
                 <w:webHidden/>
               </w:rPr>
-              <w:t>9</w:t>
+              <w:t>10</w:t>
             </w:r>
             <w:r>
               <w:rPr>
@@ -3640,7 +3640,7 @@
                 <w:noProof/>
                 <w:webHidden/>
               </w:rPr>
-              <w:t>9</w:t>
+              <w:t>10</w:t>
             </w:r>
             <w:r>
               <w:rPr>
@@ -3709,7 +3709,7 @@
                 <w:noProof/>
                 <w:webHidden/>
               </w:rPr>
-              <w:t>9</w:t>
+              <w:t>10</w:t>
             </w:r>
             <w:r>
               <w:rPr>
@@ -3778,7 +3778,7 @@
                 <w:noProof/>
                 <w:webHidden/>
               </w:rPr>
-              <w:t>9</w:t>
+              <w:t>10</w:t>
             </w:r>
             <w:r>
               <w:rPr>
@@ -3847,7 +3847,7 @@
                 <w:noProof/>
                 <w:webHidden/>
               </w:rPr>
-              <w:t>9</w:t>
+              <w:t>10</w:t>
             </w:r>
             <w:r>
               <w:rPr>

</xml_diff>